<commit_message>
ENH: flows toegevoegd aan vragelijst
</commit_message>
<xml_diff>
--- a/Milestone 1/Milestone1_Concept&Vragenlijst.docx
+++ b/Milestone 1/Milestone1_Concept&Vragenlijst.docx
@@ -9,19 +9,11 @@
           <w:lang w:val="nl-BE"/>
         </w:rPr>
       </w:pPr>
-      <w:proofErr w:type="spellStart"/>
-      <w:r>
-        <w:rPr>
-          <w:lang w:val="nl-BE"/>
-        </w:rPr>
-        <w:t>Milestone</w:t>
-      </w:r>
-      <w:proofErr w:type="spellEnd"/>
-      <w:r>
-        <w:rPr>
-          <w:lang w:val="nl-BE"/>
-        </w:rPr>
-        <w:t xml:space="preserve"> 1:</w:t>
+      <w:r>
+        <w:rPr>
+          <w:lang w:val="nl-BE"/>
+        </w:rPr>
+        <w:t>Milestone 1:</w:t>
       </w:r>
     </w:p>
     <w:p>
@@ -296,6 +288,53 @@
     <w:p>
       <w:pPr>
         <w:pStyle w:val="ListParagraph"/>
+        <w:rPr>
+          <w:lang w:val="nl-BE"/>
+        </w:rPr>
+      </w:pPr>
+    </w:p>
+    <w:p>
+      <w:pPr>
+        <w:pStyle w:val="ListParagraph"/>
+        <w:rPr>
+          <w:lang w:val="nl-BE"/>
+        </w:rPr>
+      </w:pPr>
+    </w:p>
+    <w:p>
+      <w:pPr>
+        <w:rPr>
+          <w:lang w:val="nl-BE"/>
+        </w:rPr>
+      </w:pPr>
+      <w:r>
+        <w:rPr>
+          <w:lang w:val="nl-BE"/>
+        </w:rPr>
+        <w:t>Zijn volgende game modes verstaanbaar</w:t>
+      </w:r>
+      <w:r>
+        <w:rPr>
+          <w:lang w:val="nl-BE"/>
+        </w:rPr>
+        <w:t xml:space="preserve"> en klinken ze leuk</w:t>
+      </w:r>
+      <w:r>
+        <w:rPr>
+          <w:lang w:val="nl-BE"/>
+        </w:rPr>
+        <w:t>?</w:t>
+      </w:r>
+      <w:r>
+        <w:rPr>
+          <w:lang w:val="nl-BE"/>
+        </w:rPr>
+        <w:t xml:space="preserve"> (Zijn er verbeteringen of zelf andere game modes die je kan bedenken?)</w:t>
+      </w:r>
+    </w:p>
+    <w:p>
+      <w:pPr>
+        <w:pStyle w:val="ListParagraph"/>
         <w:numPr>
           <w:ilvl w:val="0"/>
           <w:numId w:val="1"/>
@@ -304,44 +343,11 @@
           <w:lang w:val="nl-BE"/>
         </w:rPr>
       </w:pPr>
-    </w:p>
-    <w:p>
-      <w:pPr>
-        <w:pStyle w:val="ListParagraph"/>
-        <w:rPr>
-          <w:lang w:val="nl-BE"/>
-        </w:rPr>
-      </w:pPr>
-    </w:p>
-    <w:p>
-      <w:pPr>
-        <w:rPr>
-          <w:lang w:val="nl-BE"/>
-        </w:rPr>
-      </w:pPr>
-      <w:r>
-        <w:rPr>
-          <w:lang w:val="nl-BE"/>
-        </w:rPr>
-        <w:t>Zijn volgende game modes verstaanbaar</w:t>
-      </w:r>
-      <w:r>
-        <w:rPr>
-          <w:lang w:val="nl-BE"/>
-        </w:rPr>
-        <w:t xml:space="preserve"> en klinken ze leuk</w:t>
-      </w:r>
-      <w:r>
-        <w:rPr>
-          <w:lang w:val="nl-BE"/>
-        </w:rPr>
-        <w:t>?</w:t>
-      </w:r>
-      <w:r>
-        <w:rPr>
-          <w:lang w:val="nl-BE"/>
-        </w:rPr>
-        <w:t xml:space="preserve"> (Zijn er verbeteringen of zelf andere game modes die je kan bedenken?)</w:t>
+      <w:r>
+        <w:rPr>
+          <w:lang w:val="nl-BE"/>
+        </w:rPr>
+        <w:t>Basis Twister: Iedereen krijgt om de beurt een actie die ze moeten uitvoeren.</w:t>
       </w:r>
     </w:p>
     <w:p>
@@ -359,19 +365,7 @@
         <w:rPr>
           <w:lang w:val="nl-BE"/>
         </w:rPr>
-        <w:t>Basis</w:t>
-      </w:r>
-      <w:r>
-        <w:rPr>
-          <w:lang w:val="nl-BE"/>
-        </w:rPr>
-        <w:t xml:space="preserve"> Twister: </w:t>
-      </w:r>
-      <w:r>
-        <w:rPr>
-          <w:lang w:val="nl-BE"/>
-        </w:rPr>
-        <w:t>Iedereen krijgt om de beurt een actie die ze moeten uitvoeren.</w:t>
+        <w:t>Original Twister: Iedereen moet telkens alle acties uitvoeren.</w:t>
       </w:r>
     </w:p>
     <w:p>
@@ -389,13 +383,13 @@
         <w:rPr>
           <w:lang w:val="nl-BE"/>
         </w:rPr>
-        <w:t xml:space="preserve">Original </w:t>
-      </w:r>
-      <w:r>
-        <w:rPr>
-          <w:lang w:val="nl-BE"/>
-        </w:rPr>
-        <w:t>Twister: Iedereen moet telkens alle acties uitvoeren.</w:t>
+        <w:t>Advanced Twister: Dit is basis Twister met</w:t>
+      </w:r>
+      <w:r>
+        <w:rPr>
+          <w:lang w:val="nl-BE"/>
+        </w:rPr>
+        <w:t xml:space="preserve"> extra acties bv. “Speler 1 moet alles loslaten voor 5s” of “Elleboog op groen”</w:t>
       </w:r>
     </w:p>
     <w:p>
@@ -413,13 +407,7 @@
         <w:rPr>
           <w:lang w:val="nl-BE"/>
         </w:rPr>
-        <w:t>Advanced Twister: Dit is basis Twister met</w:t>
-      </w:r>
-      <w:r>
-        <w:rPr>
-          <w:lang w:val="nl-BE"/>
-        </w:rPr>
-        <w:t xml:space="preserve"> extra acties bv. “Speler 1 moet alles loslaten voor 5s” of “Elleboog op groen”</w:t>
+        <w:t>Timer Mode: Basis Twister maar met een timer</w:t>
       </w:r>
     </w:p>
     <w:p>
@@ -437,67 +425,27 @@
         <w:rPr>
           <w:lang w:val="nl-BE"/>
         </w:rPr>
-        <w:t>Timer Mode: Basis Twister maar met een timer</w:t>
-      </w:r>
-    </w:p>
-    <w:p>
-      <w:pPr>
-        <w:pStyle w:val="ListParagraph"/>
-        <w:numPr>
-          <w:ilvl w:val="0"/>
-          <w:numId w:val="1"/>
-        </w:numPr>
-        <w:rPr>
-          <w:lang w:val="nl-BE"/>
-        </w:rPr>
-      </w:pPr>
-      <w:proofErr w:type="spellStart"/>
-      <w:r>
-        <w:rPr>
-          <w:lang w:val="nl-BE"/>
-        </w:rPr>
-        <w:t>Color</w:t>
-      </w:r>
-      <w:proofErr w:type="spellEnd"/>
-      <w:r>
-        <w:rPr>
-          <w:lang w:val="nl-BE"/>
-        </w:rPr>
-        <w:t xml:space="preserve"> Mode: Basis Twister maar de mat veranderd van kleur tijdens het spelen.</w:t>
-      </w:r>
-    </w:p>
-    <w:p>
-      <w:pPr>
-        <w:rPr>
-          <w:lang w:val="nl-BE"/>
-        </w:rPr>
-      </w:pPr>
-    </w:p>
-    <w:p>
-      <w:pPr>
-        <w:rPr>
-          <w:lang w:val="nl-BE"/>
-        </w:rPr>
-      </w:pPr>
-      <w:r>
-        <w:rPr>
-          <w:lang w:val="nl-BE"/>
-        </w:rPr>
-        <w:t xml:space="preserve">UX </w:t>
-      </w:r>
-      <w:proofErr w:type="spellStart"/>
-      <w:r>
-        <w:rPr>
-          <w:lang w:val="nl-BE"/>
-        </w:rPr>
-        <w:t>Testing</w:t>
-      </w:r>
-      <w:proofErr w:type="spellEnd"/>
-      <w:r>
-        <w:rPr>
-          <w:lang w:val="nl-BE"/>
-        </w:rPr>
-        <w:t xml:space="preserve"> vragen</w:t>
+        <w:t>Color Mode: Basis Twister maar de mat veranderd van kleur tijdens het spelen.</w:t>
+      </w:r>
+    </w:p>
+    <w:p>
+      <w:pPr>
+        <w:rPr>
+          <w:lang w:val="nl-BE"/>
+        </w:rPr>
+      </w:pPr>
+    </w:p>
+    <w:p>
+      <w:pPr>
+        <w:rPr>
+          <w:lang w:val="nl-BE"/>
+        </w:rPr>
+      </w:pPr>
+      <w:r>
+        <w:rPr>
+          <w:lang w:val="nl-BE"/>
+        </w:rPr>
+        <w:t>UX Testing vragen</w:t>
       </w:r>
     </w:p>
     <w:p>
@@ -546,6 +494,128 @@
           <w:lang w:val="nl-BE"/>
         </w:rPr>
         <w:t>Wat zijn elementen die je minder mooi vindt aan de applicatie</w:t>
+      </w:r>
+    </w:p>
+    <w:p>
+      <w:pPr>
+        <w:rPr>
+          <w:lang w:val="nl-BE"/>
+        </w:rPr>
+      </w:pPr>
+      <w:r>
+        <w:rPr>
+          <w:lang w:val="nl-BE"/>
+        </w:rPr>
+        <w:lastRenderedPageBreak/>
+        <w:t>Flows</w:t>
+      </w:r>
+    </w:p>
+    <w:p>
+      <w:pPr>
+        <w:pStyle w:val="ListParagraph"/>
+        <w:numPr>
+          <w:ilvl w:val="0"/>
+          <w:numId w:val="3"/>
+        </w:numPr>
+        <w:rPr>
+          <w:lang w:val="nl-BE"/>
+        </w:rPr>
+      </w:pPr>
+      <w:r>
+        <w:rPr>
+          <w:lang w:val="nl-BE"/>
+        </w:rPr>
+        <w:t>Nieuw account aanmaken</w:t>
+      </w:r>
+    </w:p>
+    <w:p>
+      <w:pPr>
+        <w:pStyle w:val="ListParagraph"/>
+        <w:numPr>
+          <w:ilvl w:val="0"/>
+          <w:numId w:val="3"/>
+        </w:numPr>
+        <w:rPr>
+          <w:lang w:val="nl-BE"/>
+        </w:rPr>
+      </w:pPr>
+      <w:r>
+        <w:rPr>
+          <w:lang w:val="nl-BE"/>
+        </w:rPr>
+        <w:t>Inloggen met account</w:t>
+      </w:r>
+    </w:p>
+    <w:p>
+      <w:pPr>
+        <w:pStyle w:val="ListParagraph"/>
+        <w:numPr>
+          <w:ilvl w:val="0"/>
+          <w:numId w:val="3"/>
+        </w:numPr>
+        <w:rPr>
+          <w:lang w:val="nl-BE"/>
+        </w:rPr>
+      </w:pPr>
+      <w:r>
+        <w:rPr>
+          <w:lang w:val="nl-BE"/>
+        </w:rPr>
+        <w:t>Ingelogde speler start een spel</w:t>
+      </w:r>
+    </w:p>
+    <w:p>
+      <w:pPr>
+        <w:pStyle w:val="ListParagraph"/>
+        <w:numPr>
+          <w:ilvl w:val="0"/>
+          <w:numId w:val="3"/>
+        </w:numPr>
+        <w:rPr>
+          <w:lang w:val="nl-BE"/>
+        </w:rPr>
+      </w:pPr>
+      <w:r>
+        <w:rPr>
+          <w:lang w:val="nl-BE"/>
+        </w:rPr>
+        <w:t>Inloggen als gast en een basis twister spel starten</w:t>
+      </w:r>
+    </w:p>
+    <w:p>
+      <w:pPr>
+        <w:pStyle w:val="ListParagraph"/>
+        <w:numPr>
+          <w:ilvl w:val="0"/>
+          <w:numId w:val="3"/>
+        </w:numPr>
+        <w:rPr>
+          <w:lang w:val="nl-BE"/>
+        </w:rPr>
+      </w:pPr>
+      <w:r>
+        <w:rPr>
+          <w:lang w:val="nl-BE"/>
+        </w:rPr>
+        <w:t>Ingelogde user bekijkt de highscore</w:t>
+      </w:r>
+    </w:p>
+    <w:p>
+      <w:pPr>
+        <w:pStyle w:val="ListParagraph"/>
+        <w:numPr>
+          <w:ilvl w:val="0"/>
+          <w:numId w:val="3"/>
+        </w:numPr>
+        <w:rPr>
+          <w:lang w:val="nl-BE"/>
+        </w:rPr>
+      </w:pPr>
+      <w:r>
+        <w:rPr>
+          <w:lang w:val="nl-BE"/>
+        </w:rPr>
+        <w:t>Ingelogde user gaat naar zijn profiel pagina</w:t>
       </w:r>
     </w:p>
     <w:p>
@@ -794,11 +864,127 @@
       </w:rPr>
     </w:lvl>
   </w:abstractNum>
+  <w:abstractNum w:abstractNumId="2" w15:restartNumberingAfterBreak="0">
+    <w:nsid w:val="338776EC"/>
+    <w:multiLevelType w:val="hybridMultilevel"/>
+    <w:tmpl w:val="027A7F22"/>
+    <w:lvl w:ilvl="0" w:tplc="04090001">
+      <w:start w:val="1"/>
+      <w:numFmt w:val="bullet"/>
+      <w:lvlText w:val=""/>
+      <w:lvlJc w:val="left"/>
+      <w:pPr>
+        <w:ind w:left="720" w:hanging="360"/>
+      </w:pPr>
+      <w:rPr>
+        <w:rFonts w:ascii="Symbol" w:hAnsi="Symbol" w:hint="default"/>
+      </w:rPr>
+    </w:lvl>
+    <w:lvl w:ilvl="1" w:tplc="04090003" w:tentative="1">
+      <w:start w:val="1"/>
+      <w:numFmt w:val="bullet"/>
+      <w:lvlText w:val="o"/>
+      <w:lvlJc w:val="left"/>
+      <w:pPr>
+        <w:ind w:left="1440" w:hanging="360"/>
+      </w:pPr>
+      <w:rPr>
+        <w:rFonts w:ascii="Courier New" w:hAnsi="Courier New" w:cs="Courier New" w:hint="default"/>
+      </w:rPr>
+    </w:lvl>
+    <w:lvl w:ilvl="2" w:tplc="04090005" w:tentative="1">
+      <w:start w:val="1"/>
+      <w:numFmt w:val="bullet"/>
+      <w:lvlText w:val=""/>
+      <w:lvlJc w:val="left"/>
+      <w:pPr>
+        <w:ind w:left="2160" w:hanging="360"/>
+      </w:pPr>
+      <w:rPr>
+        <w:rFonts w:ascii="Wingdings" w:hAnsi="Wingdings" w:hint="default"/>
+      </w:rPr>
+    </w:lvl>
+    <w:lvl w:ilvl="3" w:tplc="04090001" w:tentative="1">
+      <w:start w:val="1"/>
+      <w:numFmt w:val="bullet"/>
+      <w:lvlText w:val=""/>
+      <w:lvlJc w:val="left"/>
+      <w:pPr>
+        <w:ind w:left="2880" w:hanging="360"/>
+      </w:pPr>
+      <w:rPr>
+        <w:rFonts w:ascii="Symbol" w:hAnsi="Symbol" w:hint="default"/>
+      </w:rPr>
+    </w:lvl>
+    <w:lvl w:ilvl="4" w:tplc="04090003" w:tentative="1">
+      <w:start w:val="1"/>
+      <w:numFmt w:val="bullet"/>
+      <w:lvlText w:val="o"/>
+      <w:lvlJc w:val="left"/>
+      <w:pPr>
+        <w:ind w:left="3600" w:hanging="360"/>
+      </w:pPr>
+      <w:rPr>
+        <w:rFonts w:ascii="Courier New" w:hAnsi="Courier New" w:cs="Courier New" w:hint="default"/>
+      </w:rPr>
+    </w:lvl>
+    <w:lvl w:ilvl="5" w:tplc="04090005" w:tentative="1">
+      <w:start w:val="1"/>
+      <w:numFmt w:val="bullet"/>
+      <w:lvlText w:val=""/>
+      <w:lvlJc w:val="left"/>
+      <w:pPr>
+        <w:ind w:left="4320" w:hanging="360"/>
+      </w:pPr>
+      <w:rPr>
+        <w:rFonts w:ascii="Wingdings" w:hAnsi="Wingdings" w:hint="default"/>
+      </w:rPr>
+    </w:lvl>
+    <w:lvl w:ilvl="6" w:tplc="04090001" w:tentative="1">
+      <w:start w:val="1"/>
+      <w:numFmt w:val="bullet"/>
+      <w:lvlText w:val=""/>
+      <w:lvlJc w:val="left"/>
+      <w:pPr>
+        <w:ind w:left="5040" w:hanging="360"/>
+      </w:pPr>
+      <w:rPr>
+        <w:rFonts w:ascii="Symbol" w:hAnsi="Symbol" w:hint="default"/>
+      </w:rPr>
+    </w:lvl>
+    <w:lvl w:ilvl="7" w:tplc="04090003" w:tentative="1">
+      <w:start w:val="1"/>
+      <w:numFmt w:val="bullet"/>
+      <w:lvlText w:val="o"/>
+      <w:lvlJc w:val="left"/>
+      <w:pPr>
+        <w:ind w:left="5760" w:hanging="360"/>
+      </w:pPr>
+      <w:rPr>
+        <w:rFonts w:ascii="Courier New" w:hAnsi="Courier New" w:cs="Courier New" w:hint="default"/>
+      </w:rPr>
+    </w:lvl>
+    <w:lvl w:ilvl="8" w:tplc="04090005" w:tentative="1">
+      <w:start w:val="1"/>
+      <w:numFmt w:val="bullet"/>
+      <w:lvlText w:val=""/>
+      <w:lvlJc w:val="left"/>
+      <w:pPr>
+        <w:ind w:left="6480" w:hanging="360"/>
+      </w:pPr>
+      <w:rPr>
+        <w:rFonts w:ascii="Wingdings" w:hAnsi="Wingdings" w:hint="default"/>
+      </w:rPr>
+    </w:lvl>
+  </w:abstractNum>
   <w:num w:numId="1">
     <w:abstractNumId w:val="0"/>
   </w:num>
   <w:num w:numId="2">
     <w:abstractNumId w:val="1"/>
+  </w:num>
+  <w:num w:numId="3">
+    <w:abstractNumId w:val="2"/>
   </w:num>
 </w:numbering>
 </file>

</xml_diff>